<commit_message>
change ppt for jrgc
</commit_message>
<xml_diff>
--- a/金工/金工整理.docx
+++ b/金工/金工整理.docx
@@ -141,10 +141,10 @@
                                   <v:path o:extrusionok="f" gradientshapeok="t" o:connecttype="rect"/>
                                   <o:lock v:ext="edit" aspectratio="t"/>
                                 </v:shapetype>
-                                <v:shape id="_x0000_i1079" type="#_x0000_t75" style="width:130.55pt;height:59pt" o:ole="">
+                                <v:shape id="_x0000_i1026" type="#_x0000_t75" style="width:130.55pt;height:59pt" o:ole="">
                                   <v:imagedata r:id="rId6" o:title=""/>
                                 </v:shape>
-                                <o:OLEObject Type="Embed" ProgID="Unknown" ShapeID="_x0000_i1079" DrawAspect="Content" ObjectID="_1607091180" r:id="rId7"/>
+                                <o:OLEObject Type="Embed" ProgID="Unknown" ShapeID="_x0000_i1026" DrawAspect="Content" ObjectID="_1607691257" r:id="rId7"/>
                               </w:object>
                             </w:r>
                           </w:p>
@@ -374,10 +374,10 @@
                                 <w:sz w:val="20"/>
                               </w:rPr>
                               <w:object w:dxaOrig="4365" w:dyaOrig="1740">
-                                <v:shape id="_x0000_i1084" type="#_x0000_t75" style="width:147.75pt;height:58.8pt" o:ole="">
+                                <v:shape id="_x0000_i1028" type="#_x0000_t75" style="width:147.75pt;height:58.8pt" o:ole="">
                                   <v:imagedata r:id="rId8" o:title=""/>
                                 </v:shape>
-                                <o:OLEObject Type="Embed" ProgID="Unknown" ShapeID="_x0000_i1084" DrawAspect="Content" ObjectID="_1607091181" r:id="rId9"/>
+                                <o:OLEObject Type="Embed" ProgID="Unknown" ShapeID="_x0000_i1028" DrawAspect="Content" ObjectID="_1607691258" r:id="rId9"/>
                               </w:object>
                             </w:r>
                           </w:p>
@@ -518,10 +518,10 @@
                                 <w:sz w:val="20"/>
                               </w:rPr>
                               <w:object w:dxaOrig="705" w:dyaOrig="705">
-                                <v:shape id="_x0000_i1097" type="#_x0000_t75" style="width:18pt;height:18pt" o:ole="">
+                                <v:shape id="_x0000_i1030" type="#_x0000_t75" style="width:18pt;height:18pt" o:ole="">
                                   <v:imagedata r:id="rId10" o:title=""/>
                                 </v:shape>
-                                <o:OLEObject Type="Embed" ProgID="Unknown" ShapeID="_x0000_i1097" DrawAspect="Content" ObjectID="_1607091182" r:id="rId11"/>
+                                <o:OLEObject Type="Embed" ProgID="Unknown" ShapeID="_x0000_i1030" DrawAspect="Content" ObjectID="_1607691259" r:id="rId11"/>
                               </w:object>
                             </w:r>
                             <w:r>
@@ -598,11 +598,11 @@
                                 <w:b/>
                                 <w:sz w:val="20"/>
                               </w:rPr>
-                              <w:object w:dxaOrig="5775" w:dyaOrig="1815">
-                                <v:shape id="_x0000_i1098" type="#_x0000_t75" style="width:184.5pt;height:54.7pt">
+                              <w:object w:dxaOrig="3690" w:dyaOrig="1094">
+                                <v:shape id="_x0000_i1032" type="#_x0000_t75" style="width:184.5pt;height:54.7pt">
                                   <v:imagedata r:id="rId12" o:title=""/>
                                 </v:shape>
-                                <o:OLEObject Type="Embed" ProgID="Unknown" ShapeID="_x0000_i1098" DrawAspect="Content" ObjectID="_1607091183" r:id="rId13"/>
+                                <o:OLEObject Type="Embed" ProgID="Unknown" ShapeID="_x0000_i1032" DrawAspect="Content" ObjectID="_1607691260" r:id="rId13"/>
                               </w:object>
                             </w:r>
                             <w:r>
@@ -637,11 +637,11 @@
                                 <w:iCs/>
                                 <w:sz w:val="20"/>
                               </w:rPr>
-                              <w:object w:dxaOrig="795" w:dyaOrig="990">
-                                <v:shape id="_x0000_i1116" type="#_x0000_t75" style="width:18.75pt;height:23.35pt">
+                              <w:object w:dxaOrig="375" w:dyaOrig="467">
+                                <v:shape id="_x0000_i1034" type="#_x0000_t75" style="width:18.75pt;height:23.35pt">
                                   <v:imagedata r:id="rId14" o:title=""/>
                                 </v:shape>
-                                <o:OLEObject Type="Embed" ProgID="Unknown" ShapeID="_x0000_i1116" DrawAspect="Content" ObjectID="_1607091184" r:id="rId15"/>
+                                <o:OLEObject Type="Embed" ProgID="Unknown" ShapeID="_x0000_i1034" DrawAspect="Content" ObjectID="_1607691261" r:id="rId15"/>
                               </w:object>
                             </w:r>
                             <w:r>
@@ -796,11 +796,11 @@
                                 <w:iCs/>
                                 <w:sz w:val="20"/>
                               </w:rPr>
-                              <w:object w:dxaOrig="1185" w:dyaOrig="1185">
-                                <v:shape id="_x0000_i1107" type="#_x0000_t75" style="width:21.75pt;height:21.75pt">
+                              <w:object w:dxaOrig="435" w:dyaOrig="435">
+                                <v:shape id="_x0000_i1036" type="#_x0000_t75" style="width:21.75pt;height:21.75pt">
                                   <v:imagedata r:id="rId16" o:title=""/>
                                 </v:shape>
-                                <o:OLEObject Type="Embed" ProgID="Unknown" ShapeID="_x0000_i1107" DrawAspect="Content" ObjectID="_1607091185" r:id="rId17"/>
+                                <o:OLEObject Type="Embed" ProgID="Unknown" ShapeID="_x0000_i1036" DrawAspect="Content" ObjectID="_1607691262" r:id="rId17"/>
                               </w:object>
                             </w:r>
                             <w:r>
@@ -859,11 +859,11 @@
                                 <w:b/>
                                 <w:sz w:val="20"/>
                               </w:rPr>
-                              <w:object w:dxaOrig="780" w:dyaOrig="945">
-                                <v:shape id="_x0000_i1109" type="#_x0000_t75" style="width:18.75pt;height:22.7pt">
+                              <w:object w:dxaOrig="375" w:dyaOrig="454">
+                                <v:shape id="_x0000_i1038" type="#_x0000_t75" style="width:18.75pt;height:22.7pt">
                                   <v:imagedata r:id="rId18" o:title=""/>
                                 </v:shape>
-                                <o:OLEObject Type="Embed" ProgID="Unknown" ShapeID="_x0000_i1109" DrawAspect="Content" ObjectID="_1607091186" r:id="rId19"/>
+                                <o:OLEObject Type="Embed" ProgID="Unknown" ShapeID="_x0000_i1038" DrawAspect="Content" ObjectID="_1607691263" r:id="rId19"/>
                               </w:object>
                             </w:r>
                             <w:r>
@@ -879,11 +879,11 @@
                                 <w:b/>
                                 <w:sz w:val="20"/>
                               </w:rPr>
-                              <w:object w:dxaOrig="645" w:dyaOrig="825">
-                                <v:shape id="_x0000_i1111" type="#_x0000_t75" style="width:18.75pt;height:24pt">
+                              <w:object w:dxaOrig="375" w:dyaOrig="480">
+                                <v:shape id="_x0000_i1040" type="#_x0000_t75" style="width:18.75pt;height:24pt">
                                   <v:imagedata r:id="rId20" o:title=""/>
                                 </v:shape>
-                                <o:OLEObject Type="Embed" ProgID="Unknown" ShapeID="_x0000_i1111" DrawAspect="Content" ObjectID="_1607091187" r:id="rId21"/>
+                                <o:OLEObject Type="Embed" ProgID="Unknown" ShapeID="_x0000_i1040" DrawAspect="Content" ObjectID="_1607691264" r:id="rId21"/>
                               </w:object>
                             </w:r>
                             <w:r>
@@ -1018,18 +1018,17 @@
                                 <w:b/>
                                 <w:sz w:val="20"/>
                               </w:rPr>
-                              <w:object w:dxaOrig="10545" w:dyaOrig="1980">
-                                <v:shape id="_x0000_i1123" type="#_x0000_t75" style="width:188.25pt;height:42.75pt">
+                              <w:object w:dxaOrig="3765" w:dyaOrig="855">
+                                <v:shape id="_x0000_i1042" type="#_x0000_t75" style="width:188.25pt;height:42.75pt">
                                   <v:imagedata r:id="rId22" o:title=""/>
                                 </v:shape>
-                                <o:OLEObject Type="Embed" ProgID="Unknown" ShapeID="_x0000_i1123" DrawAspect="Content" ObjectID="_1607091188" r:id="rId23"/>
+                                <o:OLEObject Type="Embed" ProgID="Unknown" ShapeID="_x0000_i1042" DrawAspect="Content" ObjectID="_1607691265" r:id="rId23"/>
                               </w:object>
                             </w:r>
                           </w:p>
                           <w:p>
                             <w:pPr>
                               <w:rPr>
-                                <w:rFonts w:hint="eastAsia"/>
                                 <w:b/>
                                 <w:sz w:val="20"/>
                               </w:rPr>
@@ -1163,10 +1162,10 @@
                           <w:sz w:val="20"/>
                         </w:rPr>
                         <w:object w:dxaOrig="3495" w:dyaOrig="1575">
-                          <v:shape id="_x0000_i1079" type="#_x0000_t75" style="width:130.55pt;height:59pt" o:ole="">
+                          <v:shape id="_x0000_i1026" type="#_x0000_t75" style="width:130.55pt;height:59pt" o:ole="">
                             <v:imagedata r:id="rId6" o:title=""/>
                           </v:shape>
-                          <o:OLEObject Type="Embed" ProgID="Unknown" ShapeID="_x0000_i1079" DrawAspect="Content" ObjectID="_1607091180" r:id="rId25"/>
+                          <o:OLEObject Type="Embed" ProgID="Unknown" ShapeID="_x0000_i1026" DrawAspect="Content" ObjectID="_1607691257" r:id="rId25"/>
                         </w:object>
                       </w:r>
                     </w:p>
@@ -1396,10 +1395,10 @@
                           <w:sz w:val="20"/>
                         </w:rPr>
                         <w:object w:dxaOrig="4365" w:dyaOrig="1740">
-                          <v:shape id="_x0000_i1084" type="#_x0000_t75" style="width:147.75pt;height:58.8pt" o:ole="">
+                          <v:shape id="_x0000_i1028" type="#_x0000_t75" style="width:147.75pt;height:58.8pt" o:ole="">
                             <v:imagedata r:id="rId8" o:title=""/>
                           </v:shape>
-                          <o:OLEObject Type="Embed" ProgID="Unknown" ShapeID="_x0000_i1084" DrawAspect="Content" ObjectID="_1607091181" r:id="rId26"/>
+                          <o:OLEObject Type="Embed" ProgID="Unknown" ShapeID="_x0000_i1028" DrawAspect="Content" ObjectID="_1607691258" r:id="rId26"/>
                         </w:object>
                       </w:r>
                     </w:p>
@@ -1540,10 +1539,10 @@
                           <w:sz w:val="20"/>
                         </w:rPr>
                         <w:object w:dxaOrig="705" w:dyaOrig="705">
-                          <v:shape id="_x0000_i1097" type="#_x0000_t75" style="width:18pt;height:18pt" o:ole="">
+                          <v:shape id="_x0000_i1030" type="#_x0000_t75" style="width:18pt;height:18pt" o:ole="">
                             <v:imagedata r:id="rId10" o:title=""/>
                           </v:shape>
-                          <o:OLEObject Type="Embed" ProgID="Unknown" ShapeID="_x0000_i1097" DrawAspect="Content" ObjectID="_1607091182" r:id="rId27"/>
+                          <o:OLEObject Type="Embed" ProgID="Unknown" ShapeID="_x0000_i1030" DrawAspect="Content" ObjectID="_1607691259" r:id="rId27"/>
                         </w:object>
                       </w:r>
                       <w:r>
@@ -1620,11 +1619,11 @@
                           <w:b/>
                           <w:sz w:val="20"/>
                         </w:rPr>
-                        <w:object w:dxaOrig="5775" w:dyaOrig="1815">
-                          <v:shape id="_x0000_i1098" type="#_x0000_t75" style="width:184.5pt;height:54.7pt">
+                        <w:object w:dxaOrig="3690" w:dyaOrig="1094">
+                          <v:shape id="_x0000_i1032" type="#_x0000_t75" style="width:184.5pt;height:54.7pt">
                             <v:imagedata r:id="rId12" o:title=""/>
                           </v:shape>
-                          <o:OLEObject Type="Embed" ProgID="Unknown" ShapeID="_x0000_i1098" DrawAspect="Content" ObjectID="_1607091183" r:id="rId28"/>
+                          <o:OLEObject Type="Embed" ProgID="Unknown" ShapeID="_x0000_i1032" DrawAspect="Content" ObjectID="_1607691260" r:id="rId28"/>
                         </w:object>
                       </w:r>
                       <w:r>
@@ -1659,11 +1658,11 @@
                           <w:iCs/>
                           <w:sz w:val="20"/>
                         </w:rPr>
-                        <w:object w:dxaOrig="795" w:dyaOrig="990">
-                          <v:shape id="_x0000_i1116" type="#_x0000_t75" style="width:18.75pt;height:23.35pt">
+                        <w:object w:dxaOrig="375" w:dyaOrig="467">
+                          <v:shape id="_x0000_i1034" type="#_x0000_t75" style="width:18.75pt;height:23.35pt">
                             <v:imagedata r:id="rId14" o:title=""/>
                           </v:shape>
-                          <o:OLEObject Type="Embed" ProgID="Unknown" ShapeID="_x0000_i1116" DrawAspect="Content" ObjectID="_1607091184" r:id="rId29"/>
+                          <o:OLEObject Type="Embed" ProgID="Unknown" ShapeID="_x0000_i1034" DrawAspect="Content" ObjectID="_1607691261" r:id="rId29"/>
                         </w:object>
                       </w:r>
                       <w:r>
@@ -1818,11 +1817,11 @@
                           <w:iCs/>
                           <w:sz w:val="20"/>
                         </w:rPr>
-                        <w:object w:dxaOrig="1185" w:dyaOrig="1185">
-                          <v:shape id="_x0000_i1107" type="#_x0000_t75" style="width:21.75pt;height:21.75pt">
+                        <w:object w:dxaOrig="435" w:dyaOrig="435">
+                          <v:shape id="_x0000_i1036" type="#_x0000_t75" style="width:21.75pt;height:21.75pt">
                             <v:imagedata r:id="rId16" o:title=""/>
                           </v:shape>
-                          <o:OLEObject Type="Embed" ProgID="Unknown" ShapeID="_x0000_i1107" DrawAspect="Content" ObjectID="_1607091185" r:id="rId30"/>
+                          <o:OLEObject Type="Embed" ProgID="Unknown" ShapeID="_x0000_i1036" DrawAspect="Content" ObjectID="_1607691262" r:id="rId30"/>
                         </w:object>
                       </w:r>
                       <w:r>
@@ -1881,11 +1880,11 @@
                           <w:b/>
                           <w:sz w:val="20"/>
                         </w:rPr>
-                        <w:object w:dxaOrig="780" w:dyaOrig="945">
-                          <v:shape id="_x0000_i1109" type="#_x0000_t75" style="width:18.75pt;height:22.7pt">
+                        <w:object w:dxaOrig="375" w:dyaOrig="454">
+                          <v:shape id="_x0000_i1038" type="#_x0000_t75" style="width:18.75pt;height:22.7pt">
                             <v:imagedata r:id="rId18" o:title=""/>
                           </v:shape>
-                          <o:OLEObject Type="Embed" ProgID="Unknown" ShapeID="_x0000_i1109" DrawAspect="Content" ObjectID="_1607091186" r:id="rId31"/>
+                          <o:OLEObject Type="Embed" ProgID="Unknown" ShapeID="_x0000_i1038" DrawAspect="Content" ObjectID="_1607691263" r:id="rId31"/>
                         </w:object>
                       </w:r>
                       <w:r>
@@ -1901,11 +1900,11 @@
                           <w:b/>
                           <w:sz w:val="20"/>
                         </w:rPr>
-                        <w:object w:dxaOrig="645" w:dyaOrig="825">
-                          <v:shape id="_x0000_i1111" type="#_x0000_t75" style="width:18.75pt;height:24pt">
+                        <w:object w:dxaOrig="375" w:dyaOrig="480">
+                          <v:shape id="_x0000_i1040" type="#_x0000_t75" style="width:18.75pt;height:24pt">
                             <v:imagedata r:id="rId20" o:title=""/>
                           </v:shape>
-                          <o:OLEObject Type="Embed" ProgID="Unknown" ShapeID="_x0000_i1111" DrawAspect="Content" ObjectID="_1607091187" r:id="rId32"/>
+                          <o:OLEObject Type="Embed" ProgID="Unknown" ShapeID="_x0000_i1040" DrawAspect="Content" ObjectID="_1607691264" r:id="rId32"/>
                         </w:object>
                       </w:r>
                       <w:r>
@@ -2040,18 +2039,17 @@
                           <w:b/>
                           <w:sz w:val="20"/>
                         </w:rPr>
-                        <w:object w:dxaOrig="10545" w:dyaOrig="1980">
-                          <v:shape id="_x0000_i1123" type="#_x0000_t75" style="width:188.25pt;height:42.75pt">
+                        <w:object w:dxaOrig="3765" w:dyaOrig="855">
+                          <v:shape id="_x0000_i1042" type="#_x0000_t75" style="width:188.25pt;height:42.75pt">
                             <v:imagedata r:id="rId22" o:title=""/>
                           </v:shape>
-                          <o:OLEObject Type="Embed" ProgID="Unknown" ShapeID="_x0000_i1123" DrawAspect="Content" ObjectID="_1607091188" r:id="rId33"/>
+                          <o:OLEObject Type="Embed" ProgID="Unknown" ShapeID="_x0000_i1042" DrawAspect="Content" ObjectID="_1607691265" r:id="rId33"/>
                         </w:object>
                       </w:r>
                     </w:p>
                     <w:p>
                       <w:pPr>
                         <w:rPr>
-                          <w:rFonts w:hint="eastAsia"/>
                           <w:b/>
                           <w:sz w:val="20"/>
                         </w:rPr>
@@ -2119,6 +2117,13 @@
         </w:rPr>
         <w:t>概论</w:t>
       </w:r>
+      <w:r>
+        <w:rPr>
+          <w:rFonts w:hint="eastAsia"/>
+          <w:sz w:val="24"/>
+        </w:rPr>
+        <w:t>(第八章级差不考,前十章,)</w:t>
+      </w:r>
     </w:p>
     <w:p>
       <w:pPr>
@@ -2344,10 +2349,10 @@
           <w:sz w:val="20"/>
         </w:rPr>
         <w:object w:dxaOrig="7590" w:dyaOrig="2880">
-          <v:shape id="_x0000_i1025" type="#_x0000_t75" style="width:137.25pt;height:52.5pt" o:ole="">
+          <v:shape id="_x0000_i1043" type="#_x0000_t75" style="width:137.4pt;height:52.55pt" o:ole="">
             <v:imagedata r:id="rId34" o:title=""/>
           </v:shape>
-          <o:OLEObject Type="Embed" ProgID="Unknown" ShapeID="_x0000_i1025" DrawAspect="Content" ObjectID="_1607091177" r:id="rId35"/>
+          <o:OLEObject Type="Embed" ProgID="Unknown" ShapeID="_x0000_i1043" DrawAspect="Content" ObjectID="_1607691254" r:id="rId35"/>
         </w:object>
       </w:r>
     </w:p>
@@ -2474,10 +2479,10 @@
           <w:sz w:val="20"/>
         </w:rPr>
         <w:object w:dxaOrig="11970" w:dyaOrig="1605">
-          <v:shape id="_x0000_i1033" type="#_x0000_t75" style="width:250.5pt;height:33.75pt" o:ole="">
+          <v:shape id="_x0000_i1044" type="#_x0000_t75" style="width:250.75pt;height:33.8pt" o:ole="">
             <v:imagedata r:id="rId36" o:title=""/>
           </v:shape>
-          <o:OLEObject Type="Embed" ProgID="Unknown" ShapeID="_x0000_i1033" DrawAspect="Content" ObjectID="_1607091178" r:id="rId37"/>
+          <o:OLEObject Type="Embed" ProgID="Unknown" ShapeID="_x0000_i1044" DrawAspect="Content" ObjectID="_1607691255" r:id="rId37"/>
         </w:object>
       </w:r>
     </w:p>
@@ -2639,10 +2644,10 @@
           <w:sz w:val="20"/>
         </w:rPr>
         <w:object w:dxaOrig="12345" w:dyaOrig="1590">
-          <v:shape id="_x0000_i1038" type="#_x0000_t75" style="width:250.5pt;height:32.25pt" o:ole="">
+          <v:shape id="_x0000_i1045" type="#_x0000_t75" style="width:250.6pt;height:32.3pt" o:ole="">
             <v:imagedata r:id="rId38" o:title=""/>
           </v:shape>
-          <o:OLEObject Type="Embed" ProgID="Unknown" ShapeID="_x0000_i1038" DrawAspect="Content" ObjectID="_1607091179" r:id="rId39"/>
+          <o:OLEObject Type="Embed" ProgID="Unknown" ShapeID="_x0000_i1045" DrawAspect="Content" ObjectID="_1607691256" r:id="rId39"/>
         </w:object>
       </w:r>
     </w:p>
@@ -2966,7 +2971,6 @@
                           <w:p>
                             <w:pPr>
                               <w:rPr>
-                                <w:rFonts w:hint="eastAsia"/>
                                 <w:b/>
                                 <w:sz w:val="20"/>
                               </w:rPr>
@@ -3255,7 +3259,6 @@
                     <w:p>
                       <w:pPr>
                         <w:rPr>
-                          <w:rFonts w:hint="eastAsia"/>
                           <w:b/>
                           <w:sz w:val="20"/>
                         </w:rPr>
@@ -3662,6 +3665,7 @@
       <w:r>
         <w:rPr>
           <w:b/>
+          <w:noProof/>
           <w:sz w:val="20"/>
         </w:rPr>
         <mc:AlternateContent>
@@ -3767,7 +3771,6 @@
                           <w:p>
                             <w:pPr>
                               <w:rPr>
-                                <w:rFonts w:hint="eastAsia"/>
                                 <w:b/>
                                 <w:sz w:val="20"/>
                               </w:rPr>
@@ -3777,11 +3780,11 @@
                                 <w:b/>
                                 <w:sz w:val="20"/>
                               </w:rPr>
-                              <w:object w:dxaOrig="2865" w:dyaOrig="1815">
-                                <v:shape id="_x0000_i1050" type="#_x0000_t75" style="width:96.75pt;height:63pt">
+                              <w:object w:dxaOrig="1935" w:dyaOrig="1260">
+                                <v:shape id="_x0000_i1047" type="#_x0000_t75" style="width:96.75pt;height:63pt">
                                   <v:imagedata r:id="rId40" o:title=""/>
                                 </v:shape>
-                                <o:OLEObject Type="Embed" ProgID="Unknown" ShapeID="_x0000_i1050" DrawAspect="Content" ObjectID="_1607091189" r:id="rId41"/>
+                                <o:OLEObject Type="Embed" ProgID="Unknown" ShapeID="_x0000_i1047" DrawAspect="Content" ObjectID="_1607691266" r:id="rId41"/>
                               </w:object>
                             </w:r>
                           </w:p>
@@ -3966,7 +3969,6 @@
                     <w:p>
                       <w:pPr>
                         <w:rPr>
-                          <w:rFonts w:hint="eastAsia"/>
                           <w:b/>
                           <w:sz w:val="20"/>
                         </w:rPr>
@@ -3976,11 +3978,11 @@
                           <w:b/>
                           <w:sz w:val="20"/>
                         </w:rPr>
-                        <w:object w:dxaOrig="2865" w:dyaOrig="1815">
-                          <v:shape id="_x0000_i1050" type="#_x0000_t75" style="width:96.75pt;height:63pt">
+                        <w:object w:dxaOrig="1935" w:dyaOrig="1260">
+                          <v:shape id="_x0000_i1047" type="#_x0000_t75" style="width:96.75pt;height:63pt">
                             <v:imagedata r:id="rId40" o:title=""/>
                           </v:shape>
-                          <o:OLEObject Type="Embed" ProgID="Unknown" ShapeID="_x0000_i1050" DrawAspect="Content" ObjectID="_1607091189" r:id="rId42"/>
+                          <o:OLEObject Type="Embed" ProgID="Unknown" ShapeID="_x0000_i1047" DrawAspect="Content" ObjectID="_1607691266" r:id="rId42"/>
                         </w:object>
                       </w:r>
                     </w:p>
@@ -4098,6 +4100,7 @@
       <w:r>
         <w:rPr>
           <w:b/>
+          <w:noProof/>
           <w:sz w:val="20"/>
         </w:rPr>
         <mc:AlternateContent>
@@ -4338,7 +4341,6 @@
                           <w:p>
                             <w:pPr>
                               <w:rPr>
-                                <w:rFonts w:hint="eastAsia"/>
                                 <w:b/>
                                 <w:bCs/>
                                 <w:sz w:val="18"/>
@@ -4379,7 +4381,6 @@
                     <w:p>
                       <w:pPr>
                         <w:rPr>
-                          <w:rFonts w:hint="eastAsia"/>
                           <w:b/>
                           <w:bCs/>
                           <w:sz w:val="18"/>
@@ -4459,7 +4460,6 @@
                           <w:p>
                             <w:pPr>
                               <w:rPr>
-                                <w:rFonts w:hint="eastAsia"/>
                                 <w:sz w:val="18"/>
                               </w:rPr>
                             </w:pPr>
@@ -4498,7 +4498,6 @@
                     <w:p>
                       <w:pPr>
                         <w:rPr>
-                          <w:rFonts w:hint="eastAsia"/>
                           <w:sz w:val="18"/>
                         </w:rPr>
                       </w:pPr>
@@ -4567,28 +4566,7 @@
           <w:rFonts w:hint="eastAsia"/>
           <w:sz w:val="20"/>
         </w:rPr>
-        <w:t>固定收益证券</w:t>
-      </w:r>
-      <w:r>
-        <w:rPr>
-          <w:rFonts w:hint="eastAsia"/>
-          <w:sz w:val="20"/>
-        </w:rPr>
-        <w:t>(</w:t>
-      </w:r>
-      <w:r>
-        <w:rPr>
-          <w:rFonts w:hint="eastAsia"/>
-          <w:sz w:val="20"/>
-        </w:rPr>
-        <w:t>债券、票据等</w:t>
-      </w:r>
-      <w:r>
-        <w:rPr>
-          <w:rFonts w:hint="eastAsia"/>
-          <w:sz w:val="20"/>
-        </w:rPr>
-        <w:t>)</w:t>
+        <w:t>固定收益证券(债券、票据等)</w:t>
       </w:r>
       <w:r>
         <w:rPr>
@@ -4633,35 +4611,7 @@
           <w:rFonts w:hint="eastAsia"/>
           <w:sz w:val="20"/>
         </w:rPr>
-        <w:t>远期</w:t>
-      </w:r>
-      <w:r>
-        <w:rPr>
-          <w:rFonts w:hint="eastAsia"/>
-          <w:sz w:val="20"/>
-        </w:rPr>
-        <w:t>:</w:t>
-      </w:r>
-      <w:r>
-        <w:rPr>
-          <w:rFonts w:hint="eastAsia"/>
-          <w:sz w:val="20"/>
-        </w:rPr>
-        <w:t>合约非标准化</w:t>
-      </w:r>
-      <w:r>
-        <w:rPr>
-          <w:rFonts w:hint="eastAsia"/>
-          <w:sz w:val="20"/>
-        </w:rPr>
-        <w:t>,</w:t>
-      </w:r>
-      <w:r>
-        <w:rPr>
-          <w:rFonts w:hint="eastAsia"/>
-          <w:sz w:val="20"/>
-        </w:rPr>
-        <w:t>不能在交易所交易</w:t>
+        <w:t>远期:合约非标准化,不能在交易所交易</w:t>
       </w:r>
     </w:p>
     <w:p>
@@ -4678,35 +4628,7 @@
           <w:rFonts w:hint="eastAsia"/>
           <w:sz w:val="20"/>
         </w:rPr>
-        <w:t>期货</w:t>
-      </w:r>
-      <w:r>
-        <w:rPr>
-          <w:rFonts w:hint="eastAsia"/>
-          <w:sz w:val="20"/>
-        </w:rPr>
-        <w:t>:</w:t>
-      </w:r>
-      <w:r>
-        <w:rPr>
-          <w:rFonts w:hint="eastAsia"/>
-          <w:sz w:val="20"/>
-        </w:rPr>
-        <w:t>合约标准化</w:t>
-      </w:r>
-      <w:r>
-        <w:rPr>
-          <w:rFonts w:hint="eastAsia"/>
-          <w:sz w:val="20"/>
-        </w:rPr>
-        <w:t>,</w:t>
-      </w:r>
-      <w:r>
-        <w:rPr>
-          <w:rFonts w:hint="eastAsia"/>
-          <w:sz w:val="20"/>
-        </w:rPr>
-        <w:t>能够在交易所交易</w:t>
+        <w:t>期货:合约标准化,能够在交易所交易</w:t>
       </w:r>
     </w:p>
     <w:p>
@@ -4723,35 +4645,7 @@
           <w:rFonts w:hint="eastAsia"/>
           <w:sz w:val="20"/>
         </w:rPr>
-        <w:t>期权</w:t>
-      </w:r>
-      <w:r>
-        <w:rPr>
-          <w:rFonts w:hint="eastAsia"/>
-          <w:sz w:val="20"/>
-        </w:rPr>
-        <w:t>:</w:t>
-      </w:r>
-      <w:r>
-        <w:rPr>
-          <w:rFonts w:hint="eastAsia"/>
-          <w:sz w:val="20"/>
-        </w:rPr>
-        <w:t>可在场外交易</w:t>
-      </w:r>
-      <w:r>
-        <w:rPr>
-          <w:rFonts w:hint="eastAsia"/>
-          <w:sz w:val="20"/>
-        </w:rPr>
-        <w:t>,</w:t>
-      </w:r>
-      <w:r>
-        <w:rPr>
-          <w:rFonts w:hint="eastAsia"/>
-          <w:sz w:val="20"/>
-        </w:rPr>
-        <w:t>也可在交易所交易</w:t>
+        <w:t>期权:可在场外交易,也可在交易所交易</w:t>
       </w:r>
     </w:p>
     <w:p>
@@ -4768,21 +4662,7 @@
           <w:rFonts w:hint="eastAsia"/>
           <w:sz w:val="20"/>
         </w:rPr>
-        <w:t>互换</w:t>
-      </w:r>
-      <w:r>
-        <w:rPr>
-          <w:rFonts w:hint="eastAsia"/>
-          <w:sz w:val="20"/>
-        </w:rPr>
-        <w:t>:</w:t>
-      </w:r>
-      <w:r>
-        <w:rPr>
-          <w:rFonts w:hint="eastAsia"/>
-          <w:sz w:val="20"/>
-        </w:rPr>
-        <w:t>一般在场外交易</w:t>
+        <w:t>互换:一般在场外交易</w:t>
       </w:r>
     </w:p>
     <w:p>
@@ -4820,21 +4700,7 @@
           <w:rFonts w:hint="eastAsia"/>
           <w:sz w:val="20"/>
         </w:rPr>
-        <w:t>指一个能产生无风险盈利的交易策略。</w:t>
-      </w:r>
-      <w:r>
-        <w:rPr>
-          <w:rFonts w:hint="eastAsia"/>
-          <w:sz w:val="20"/>
-        </w:rPr>
-        <w:t>这种套利是指纯粹的无风险套利。</w:t>
-      </w:r>
-      <w:r>
-        <w:rPr>
-          <w:rFonts w:hint="eastAsia"/>
-          <w:sz w:val="20"/>
-        </w:rPr>
-        <w:t>但在实际市场中，套利一般指的是一个预期能</w:t>
+        <w:t>指一个能产生无风险盈利的交易策略。这种套利是指纯粹的无风险套利。但在实际市场中，套利一般指的是一个预期能</w:t>
       </w:r>
       <w:r>
         <w:rPr>
@@ -4870,43 +4736,7 @@
           <w:sz w:val="20"/>
           <w:u w:val="single"/>
         </w:rPr>
-        <w:t>“</w:t>
-      </w:r>
-      <w:r>
-        <w:rPr>
-          <w:rFonts w:hint="eastAsia"/>
-          <w:b/>
-          <w:sz w:val="20"/>
-          <w:u w:val="single"/>
-        </w:rPr>
-        <w:t>无套利定价</w:t>
-      </w:r>
-      <w:r>
-        <w:rPr>
-          <w:rFonts w:hint="eastAsia"/>
-          <w:b/>
-          <w:sz w:val="20"/>
-          <w:u w:val="single"/>
-        </w:rPr>
-        <w:t>”</w:t>
-      </w:r>
-      <w:r>
-        <w:rPr>
-          <w:rFonts w:hint="eastAsia"/>
-          <w:b/>
-          <w:sz w:val="20"/>
-          <w:u w:val="single"/>
-        </w:rPr>
-        <w:t>原理</w:t>
-      </w:r>
-      <w:r>
-        <w:rPr>
-          <w:rFonts w:hint="eastAsia"/>
-          <w:b/>
-          <w:sz w:val="20"/>
-          <w:u w:val="single"/>
-        </w:rPr>
-        <w:t xml:space="preserve"> </w:t>
+        <w:t xml:space="preserve">“无套利定价”原理 </w:t>
       </w:r>
     </w:p>
     <w:p>
@@ -5043,7 +4873,6 @@
           <w:tab w:val="num" w:pos="1440"/>
         </w:tabs>
         <w:rPr>
-          <w:rFonts w:hint="eastAsia"/>
           <w:sz w:val="20"/>
           <w:u w:val="single"/>
         </w:rPr>
@@ -5091,21 +4920,7 @@
           <w:rFonts w:hint="eastAsia"/>
           <w:sz w:val="20"/>
         </w:rPr>
-        <w:t>如果两种证券具有相同的损益，则这两种证券</w:t>
-      </w:r>
-      <w:r>
-        <w:rPr>
-          <w:rFonts w:hint="eastAsia"/>
-          <w:sz w:val="20"/>
-        </w:rPr>
-        <w:t>应当</w:t>
-      </w:r>
-      <w:r>
-        <w:rPr>
-          <w:rFonts w:hint="eastAsia"/>
-          <w:sz w:val="20"/>
-        </w:rPr>
-        <w:t>具有相同的价格。</w:t>
+        <w:t>如果两种证券具有相同的损益，则这两种证券应当具有相同的价格。</w:t>
       </w:r>
     </w:p>
     <w:p>
@@ -5140,35 +4955,7 @@
           <w:rFonts w:hint="eastAsia"/>
           <w:sz w:val="20"/>
         </w:rPr>
-        <w:t>如果一个资产组合的损益等同于一个证券，那么这个资产组合的价格等于证券的价格。这个资产组合称为证券的“复制组合”（</w:t>
-      </w:r>
-      <w:r>
-        <w:rPr>
-          <w:rFonts w:hint="eastAsia"/>
-          <w:sz w:val="20"/>
-        </w:rPr>
-        <w:t>replicating p</w:t>
-      </w:r>
-      <w:r>
-        <w:rPr>
-          <w:rFonts w:hint="eastAsia"/>
-          <w:sz w:val="20"/>
-        </w:rPr>
-        <w:t>ortfolio</w:t>
-      </w:r>
-      <w:r>
-        <w:rPr>
-          <w:rFonts w:hint="eastAsia"/>
-          <w:sz w:val="20"/>
-        </w:rPr>
-        <w:t>）。</w:t>
-      </w:r>
-      <w:r>
-        <w:rPr>
-          <w:rFonts w:hint="eastAsia"/>
-          <w:sz w:val="20"/>
-        </w:rPr>
-        <w:t xml:space="preserve"> </w:t>
+        <w:t xml:space="preserve">如果一个资产组合的损益等同于一个证券，那么这个资产组合的价格等于证券的价格。这个资产组合称为证券的“复制组合”（replicating portfolio）。 </w:t>
       </w:r>
     </w:p>
     <w:p>
@@ -5203,14 +4990,7 @@
           <w:rFonts w:hint="eastAsia"/>
           <w:sz w:val="20"/>
         </w:rPr>
-        <w:t>如果一个自融资</w:t>
-      </w:r>
-      <w:r>
-        <w:rPr>
-          <w:rFonts w:hint="eastAsia"/>
-          <w:sz w:val="20"/>
-        </w:rPr>
-        <w:t>（</w:t>
+        <w:t>如果一个自融资（</w:t>
       </w:r>
       <w:r>
         <w:rPr>
@@ -5232,17 +5012,223 @@
         </w:rPr>
         <w:t>.</w:t>
       </w:r>
+    </w:p>
+    <w:p>
+      <w:pPr>
+        <w:tabs>
+          <w:tab w:val="num" w:pos="1440"/>
+        </w:tabs>
+        <w:rPr>
+          <w:b/>
+          <w:bCs/>
+          <w:sz w:val="20"/>
+          <w:u w:val="single"/>
+        </w:rPr>
+      </w:pPr>
+      <w:r>
+        <w:rPr>
+          <w:rFonts w:hint="eastAsia"/>
+          <w:b/>
+          <w:bCs/>
+          <w:sz w:val="20"/>
+          <w:u w:val="single"/>
+        </w:rPr>
+        <w:t>无套利定价原理的简单总结</w:t>
+      </w:r>
+    </w:p>
+    <w:p>
+      <w:pPr>
+        <w:tabs>
+          <w:tab w:val="num" w:pos="1440"/>
+        </w:tabs>
+        <w:rPr>
+          <w:sz w:val="20"/>
+        </w:rPr>
+      </w:pPr>
+      <w:r>
+        <w:rPr>
+          <w:rFonts w:hint="eastAsia"/>
+          <w:sz w:val="20"/>
+        </w:rPr>
+        <w:t>无套利定价原理是金融学，金融工程的核心思想</w:t>
+      </w:r>
+      <w:r>
+        <w:rPr>
+          <w:rFonts w:hint="eastAsia"/>
+          <w:sz w:val="20"/>
+        </w:rPr>
+        <w:t xml:space="preserve"> </w:t>
+      </w:r>
+    </w:p>
+    <w:p>
+      <w:pPr>
+        <w:tabs>
+          <w:tab w:val="num" w:pos="1440"/>
+        </w:tabs>
+        <w:rPr>
+          <w:sz w:val="20"/>
+        </w:rPr>
+      </w:pPr>
+      <w:r>
+        <w:rPr>
+          <w:rFonts w:hint="eastAsia"/>
+          <w:sz w:val="20"/>
+        </w:rPr>
+        <w:t>同损益同价格</w:t>
+      </w:r>
+      <w:proofErr w:type="gramStart"/>
+      <w:r>
+        <w:rPr>
+          <w:rFonts w:hint="eastAsia"/>
+          <w:sz w:val="20"/>
+        </w:rPr>
+        <w:t>”</w:t>
+      </w:r>
+      <w:proofErr w:type="gramEnd"/>
+      <w:r>
+        <w:rPr>
+          <w:rFonts w:hint="eastAsia"/>
+          <w:sz w:val="20"/>
+        </w:rPr>
+        <w:t>实际上就是“一价定理”</w:t>
+      </w:r>
+      <w:r>
+        <w:rPr>
+          <w:rFonts w:hint="eastAsia"/>
+          <w:sz w:val="20"/>
+        </w:rPr>
+        <w:t xml:space="preserve"> </w:t>
+      </w:r>
+    </w:p>
+    <w:p>
+      <w:pPr>
+        <w:tabs>
+          <w:tab w:val="num" w:pos="1440"/>
+        </w:tabs>
+        <w:rPr>
+          <w:sz w:val="20"/>
+        </w:rPr>
+      </w:pPr>
+      <w:r>
+        <w:rPr>
+          <w:rFonts w:hint="eastAsia"/>
+          <w:sz w:val="20"/>
+        </w:rPr>
+        <w:t>静态和动态组合复制策略则是用于给衍生产品</w:t>
+      </w:r>
+      <w:r>
+        <w:rPr>
+          <w:rFonts w:hint="eastAsia"/>
+          <w:sz w:val="20"/>
+        </w:rPr>
+        <w:t>定价的基本思想</w:t>
+      </w:r>
+      <w:r>
+        <w:rPr>
+          <w:rFonts w:hint="eastAsia"/>
+          <w:sz w:val="20"/>
+        </w:rPr>
+        <w:t xml:space="preserve"> </w:t>
+      </w:r>
+    </w:p>
+    <w:p>
+      <w:pPr>
+        <w:tabs>
+          <w:tab w:val="num" w:pos="1440"/>
+        </w:tabs>
+        <w:rPr>
+          <w:sz w:val="20"/>
+        </w:rPr>
+      </w:pPr>
+      <w:r>
+        <w:rPr>
+          <w:rFonts w:hint="eastAsia"/>
+          <w:sz w:val="20"/>
+        </w:rPr>
+        <w:t>如果市场存在摩擦（交易成本）时，只能给出一个无套利定价区间</w:t>
+      </w:r>
+      <w:r>
+        <w:rPr>
+          <w:rFonts w:hint="eastAsia"/>
+          <w:sz w:val="20"/>
+        </w:rPr>
+        <w:t>,</w:t>
+      </w:r>
+      <w:r>
+        <w:rPr>
+          <w:rFonts w:hint="eastAsia"/>
+          <w:sz w:val="20"/>
+        </w:rPr>
+        <w:t>即</w:t>
+      </w:r>
+      <w:r>
+        <w:rPr>
+          <w:rFonts w:hint="eastAsia"/>
+          <w:sz w:val="20"/>
+        </w:rPr>
+        <w:t>,</w:t>
+      </w:r>
+      <w:r>
+        <w:rPr>
+          <w:rFonts w:hint="eastAsia"/>
+          <w:sz w:val="20"/>
+        </w:rPr>
+        <w:t>在这个定价区间内，市场无法实现套利</w:t>
+      </w:r>
+      <w:r>
+        <w:rPr>
+          <w:rFonts w:hint="eastAsia"/>
+          <w:sz w:val="20"/>
+        </w:rPr>
+        <w:t>(</w:t>
+      </w:r>
+      <w:r>
+        <w:rPr>
+          <w:rFonts w:hint="eastAsia"/>
+          <w:sz w:val="20"/>
+        </w:rPr>
+        <w:t>详细讲解见后面章节</w:t>
+      </w:r>
+      <w:r>
+        <w:rPr>
+          <w:rFonts w:hint="eastAsia"/>
+          <w:sz w:val="20"/>
+        </w:rPr>
+        <w:t>)</w:t>
+      </w:r>
+      <w:r>
+        <w:rPr>
+          <w:rFonts w:hint="eastAsia"/>
+          <w:sz w:val="20"/>
+        </w:rPr>
+        <w:t>。</w:t>
+      </w:r>
+      <w:r>
+        <w:rPr>
+          <w:rFonts w:hint="eastAsia"/>
+          <w:sz w:val="20"/>
+        </w:rPr>
+        <w:t xml:space="preserve"> </w:t>
+      </w:r>
+    </w:p>
+    <w:p>
+      <w:pPr>
+        <w:rPr>
+          <w:b/>
+          <w:sz w:val="20"/>
+        </w:rPr>
+      </w:pPr>
+    </w:p>
+    <w:p>
+      <w:pPr>
+        <w:rPr>
+          <w:rFonts w:hint="eastAsia"/>
+          <w:b/>
+          <w:sz w:val="20"/>
+        </w:rPr>
+      </w:pPr>
       <w:bookmarkStart w:id="0" w:name="_GoBack"/>
       <w:bookmarkEnd w:id="0"/>
-    </w:p>
-    <w:p>
-      <w:pPr>
-        <w:rPr>
-          <w:rFonts w:hint="eastAsia"/>
-          <w:b/>
-          <w:sz w:val="20"/>
-        </w:rPr>
-      </w:pPr>
     </w:p>
     <w:sectPr>
       <w:pgSz w:w="11906" w:h="16838"/>
@@ -5399,8 +5385,8 @@
   <w:abstractNum w:abstractNumId="1" w15:restartNumberingAfterBreak="0">
     <w:nsid w:val="0BCA04E1"/>
     <w:multiLevelType w:val="hybridMultilevel"/>
-    <w:tmpl w:val="D4AAF6CC"/>
-    <w:lvl w:ilvl="0" w:tplc="7E7AA81A">
+    <w:tmpl w:val="FD1A778C"/>
+    <w:lvl w:ilvl="0" w:tplc="C472D3A8">
       <w:start w:val="1"/>
       <w:numFmt w:val="bullet"/>
       <w:lvlText w:val="•"/>
@@ -5415,22 +5401,17 @@
         <w:rFonts w:ascii="Arial" w:hAnsi="Arial" w:hint="default"/>
       </w:rPr>
     </w:lvl>
-    <w:lvl w:ilvl="1" w:tplc="59521C26">
-      <w:start w:val="-18947"/>
-      <w:numFmt w:val="bullet"/>
-      <w:lvlText w:val="•"/>
-      <w:lvlJc w:val="left"/>
-      <w:pPr>
-        <w:tabs>
-          <w:tab w:val="num" w:pos="1440"/>
-        </w:tabs>
-        <w:ind w:left="1440" w:hanging="360"/>
-      </w:pPr>
-      <w:rPr>
-        <w:rFonts w:ascii="Arial" w:hAnsi="Arial" w:hint="default"/>
-      </w:rPr>
-    </w:lvl>
-    <w:lvl w:ilvl="2" w:tplc="68FC198A" w:tentative="1">
+    <w:lvl w:ilvl="1" w:tplc="5E4CDC78">
+      <w:numFmt w:val="none"/>
+      <w:lvlText w:val=""/>
+      <w:lvlJc w:val="left"/>
+      <w:pPr>
+        <w:tabs>
+          <w:tab w:val="num" w:pos="360"/>
+        </w:tabs>
+      </w:pPr>
+    </w:lvl>
+    <w:lvl w:ilvl="2" w:tplc="9602454C" w:tentative="1">
       <w:start w:val="1"/>
       <w:numFmt w:val="bullet"/>
       <w:lvlText w:val="•"/>
@@ -5445,7 +5426,7 @@
         <w:rFonts w:ascii="Arial" w:hAnsi="Arial" w:hint="default"/>
       </w:rPr>
     </w:lvl>
-    <w:lvl w:ilvl="3" w:tplc="1996E72C" w:tentative="1">
+    <w:lvl w:ilvl="3" w:tplc="0A387CFE" w:tentative="1">
       <w:start w:val="1"/>
       <w:numFmt w:val="bullet"/>
       <w:lvlText w:val="•"/>
@@ -5460,7 +5441,7 @@
         <w:rFonts w:ascii="Arial" w:hAnsi="Arial" w:hint="default"/>
       </w:rPr>
     </w:lvl>
-    <w:lvl w:ilvl="4" w:tplc="103ABCE6" w:tentative="1">
+    <w:lvl w:ilvl="4" w:tplc="7832B2F6" w:tentative="1">
       <w:start w:val="1"/>
       <w:numFmt w:val="bullet"/>
       <w:lvlText w:val="•"/>
@@ -5475,7 +5456,7 @@
         <w:rFonts w:ascii="Arial" w:hAnsi="Arial" w:hint="default"/>
       </w:rPr>
     </w:lvl>
-    <w:lvl w:ilvl="5" w:tplc="4E98A3AE" w:tentative="1">
+    <w:lvl w:ilvl="5" w:tplc="147C57CA" w:tentative="1">
       <w:start w:val="1"/>
       <w:numFmt w:val="bullet"/>
       <w:lvlText w:val="•"/>
@@ -5490,7 +5471,7 @@
         <w:rFonts w:ascii="Arial" w:hAnsi="Arial" w:hint="default"/>
       </w:rPr>
     </w:lvl>
-    <w:lvl w:ilvl="6" w:tplc="C60A26A4" w:tentative="1">
+    <w:lvl w:ilvl="6" w:tplc="60BC8686" w:tentative="1">
       <w:start w:val="1"/>
       <w:numFmt w:val="bullet"/>
       <w:lvlText w:val="•"/>
@@ -5505,7 +5486,7 @@
         <w:rFonts w:ascii="Arial" w:hAnsi="Arial" w:hint="default"/>
       </w:rPr>
     </w:lvl>
-    <w:lvl w:ilvl="7" w:tplc="E710D76C" w:tentative="1">
+    <w:lvl w:ilvl="7" w:tplc="4CD8808E" w:tentative="1">
       <w:start w:val="1"/>
       <w:numFmt w:val="bullet"/>
       <w:lvlText w:val="•"/>
@@ -5520,7 +5501,7 @@
         <w:rFonts w:ascii="Arial" w:hAnsi="Arial" w:hint="default"/>
       </w:rPr>
     </w:lvl>
-    <w:lvl w:ilvl="8" w:tplc="FA2E4BF8" w:tentative="1">
+    <w:lvl w:ilvl="8" w:tplc="359CF3C0" w:tentative="1">
       <w:start w:val="1"/>
       <w:numFmt w:val="bullet"/>
       <w:lvlText w:val="•"/>
@@ -5677,6 +5658,146 @@
     </w:lvl>
   </w:abstractNum>
   <w:abstractNum w:abstractNumId="3" w15:restartNumberingAfterBreak="0">
+    <w:nsid w:val="1B247AE2"/>
+    <w:multiLevelType w:val="hybridMultilevel"/>
+    <w:tmpl w:val="F81E563C"/>
+    <w:lvl w:ilvl="0" w:tplc="B9F4549C">
+      <w:start w:val="1"/>
+      <w:numFmt w:val="bullet"/>
+      <w:lvlText w:val="•"/>
+      <w:lvlJc w:val="left"/>
+      <w:pPr>
+        <w:tabs>
+          <w:tab w:val="num" w:pos="720"/>
+        </w:tabs>
+        <w:ind w:left="720" w:hanging="360"/>
+      </w:pPr>
+      <w:rPr>
+        <w:rFonts w:ascii="Arial" w:hAnsi="Arial" w:hint="default"/>
+      </w:rPr>
+    </w:lvl>
+    <w:lvl w:ilvl="1" w:tplc="7B587E10" w:tentative="1">
+      <w:start w:val="1"/>
+      <w:numFmt w:val="bullet"/>
+      <w:lvlText w:val="•"/>
+      <w:lvlJc w:val="left"/>
+      <w:pPr>
+        <w:tabs>
+          <w:tab w:val="num" w:pos="1440"/>
+        </w:tabs>
+        <w:ind w:left="1440" w:hanging="360"/>
+      </w:pPr>
+      <w:rPr>
+        <w:rFonts w:ascii="Arial" w:hAnsi="Arial" w:hint="default"/>
+      </w:rPr>
+    </w:lvl>
+    <w:lvl w:ilvl="2" w:tplc="D2E65B02" w:tentative="1">
+      <w:start w:val="1"/>
+      <w:numFmt w:val="bullet"/>
+      <w:lvlText w:val="•"/>
+      <w:lvlJc w:val="left"/>
+      <w:pPr>
+        <w:tabs>
+          <w:tab w:val="num" w:pos="2160"/>
+        </w:tabs>
+        <w:ind w:left="2160" w:hanging="360"/>
+      </w:pPr>
+      <w:rPr>
+        <w:rFonts w:ascii="Arial" w:hAnsi="Arial" w:hint="default"/>
+      </w:rPr>
+    </w:lvl>
+    <w:lvl w:ilvl="3" w:tplc="E11EBC8A" w:tentative="1">
+      <w:start w:val="1"/>
+      <w:numFmt w:val="bullet"/>
+      <w:lvlText w:val="•"/>
+      <w:lvlJc w:val="left"/>
+      <w:pPr>
+        <w:tabs>
+          <w:tab w:val="num" w:pos="2880"/>
+        </w:tabs>
+        <w:ind w:left="2880" w:hanging="360"/>
+      </w:pPr>
+      <w:rPr>
+        <w:rFonts w:ascii="Arial" w:hAnsi="Arial" w:hint="default"/>
+      </w:rPr>
+    </w:lvl>
+    <w:lvl w:ilvl="4" w:tplc="A7DE9E98" w:tentative="1">
+      <w:start w:val="1"/>
+      <w:numFmt w:val="bullet"/>
+      <w:lvlText w:val="•"/>
+      <w:lvlJc w:val="left"/>
+      <w:pPr>
+        <w:tabs>
+          <w:tab w:val="num" w:pos="3600"/>
+        </w:tabs>
+        <w:ind w:left="3600" w:hanging="360"/>
+      </w:pPr>
+      <w:rPr>
+        <w:rFonts w:ascii="Arial" w:hAnsi="Arial" w:hint="default"/>
+      </w:rPr>
+    </w:lvl>
+    <w:lvl w:ilvl="5" w:tplc="C188FB4E" w:tentative="1">
+      <w:start w:val="1"/>
+      <w:numFmt w:val="bullet"/>
+      <w:lvlText w:val="•"/>
+      <w:lvlJc w:val="left"/>
+      <w:pPr>
+        <w:tabs>
+          <w:tab w:val="num" w:pos="4320"/>
+        </w:tabs>
+        <w:ind w:left="4320" w:hanging="360"/>
+      </w:pPr>
+      <w:rPr>
+        <w:rFonts w:ascii="Arial" w:hAnsi="Arial" w:hint="default"/>
+      </w:rPr>
+    </w:lvl>
+    <w:lvl w:ilvl="6" w:tplc="87F2CD4E" w:tentative="1">
+      <w:start w:val="1"/>
+      <w:numFmt w:val="bullet"/>
+      <w:lvlText w:val="•"/>
+      <w:lvlJc w:val="left"/>
+      <w:pPr>
+        <w:tabs>
+          <w:tab w:val="num" w:pos="5040"/>
+        </w:tabs>
+        <w:ind w:left="5040" w:hanging="360"/>
+      </w:pPr>
+      <w:rPr>
+        <w:rFonts w:ascii="Arial" w:hAnsi="Arial" w:hint="default"/>
+      </w:rPr>
+    </w:lvl>
+    <w:lvl w:ilvl="7" w:tplc="B1CA4530" w:tentative="1">
+      <w:start w:val="1"/>
+      <w:numFmt w:val="bullet"/>
+      <w:lvlText w:val="•"/>
+      <w:lvlJc w:val="left"/>
+      <w:pPr>
+        <w:tabs>
+          <w:tab w:val="num" w:pos="5760"/>
+        </w:tabs>
+        <w:ind w:left="5760" w:hanging="360"/>
+      </w:pPr>
+      <w:rPr>
+        <w:rFonts w:ascii="Arial" w:hAnsi="Arial" w:hint="default"/>
+      </w:rPr>
+    </w:lvl>
+    <w:lvl w:ilvl="8" w:tplc="D5D0302A" w:tentative="1">
+      <w:start w:val="1"/>
+      <w:numFmt w:val="bullet"/>
+      <w:lvlText w:val="•"/>
+      <w:lvlJc w:val="left"/>
+      <w:pPr>
+        <w:tabs>
+          <w:tab w:val="num" w:pos="6480"/>
+        </w:tabs>
+        <w:ind w:left="6480" w:hanging="360"/>
+      </w:pPr>
+      <w:rPr>
+        <w:rFonts w:ascii="Arial" w:hAnsi="Arial" w:hint="default"/>
+      </w:rPr>
+    </w:lvl>
+  </w:abstractNum>
+  <w:abstractNum w:abstractNumId="4" w15:restartNumberingAfterBreak="0">
     <w:nsid w:val="1C870F18"/>
     <w:multiLevelType w:val="hybridMultilevel"/>
     <w:tmpl w:val="6FF45174"/>
@@ -5816,11 +5937,11 @@
       </w:rPr>
     </w:lvl>
   </w:abstractNum>
-  <w:abstractNum w:abstractNumId="4" w15:restartNumberingAfterBreak="0">
+  <w:abstractNum w:abstractNumId="5" w15:restartNumberingAfterBreak="0">
     <w:nsid w:val="2E3E330A"/>
     <w:multiLevelType w:val="hybridMultilevel"/>
-    <w:tmpl w:val="63369888"/>
-    <w:lvl w:ilvl="0" w:tplc="3E66364C">
+    <w:tmpl w:val="C40809C2"/>
+    <w:lvl w:ilvl="0" w:tplc="D72E8A60">
       <w:start w:val="1"/>
       <w:numFmt w:val="bullet"/>
       <w:lvlText w:val="•"/>
@@ -5835,22 +5956,17 @@
         <w:rFonts w:ascii="Arial" w:hAnsi="Arial" w:hint="default"/>
       </w:rPr>
     </w:lvl>
-    <w:lvl w:ilvl="1" w:tplc="52EE09B0">
-      <w:start w:val="-18947"/>
-      <w:numFmt w:val="bullet"/>
-      <w:lvlText w:val="•"/>
-      <w:lvlJc w:val="left"/>
-      <w:pPr>
-        <w:tabs>
-          <w:tab w:val="num" w:pos="1440"/>
-        </w:tabs>
-        <w:ind w:left="1440" w:hanging="360"/>
-      </w:pPr>
-      <w:rPr>
-        <w:rFonts w:ascii="Arial" w:hAnsi="Arial" w:hint="default"/>
-      </w:rPr>
-    </w:lvl>
-    <w:lvl w:ilvl="2" w:tplc="FFE0E28C" w:tentative="1">
+    <w:lvl w:ilvl="1" w:tplc="F340A7F0">
+      <w:numFmt w:val="none"/>
+      <w:lvlText w:val=""/>
+      <w:lvlJc w:val="left"/>
+      <w:pPr>
+        <w:tabs>
+          <w:tab w:val="num" w:pos="360"/>
+        </w:tabs>
+      </w:pPr>
+    </w:lvl>
+    <w:lvl w:ilvl="2" w:tplc="343C4924" w:tentative="1">
       <w:start w:val="1"/>
       <w:numFmt w:val="bullet"/>
       <w:lvlText w:val="•"/>
@@ -5865,7 +5981,7 @@
         <w:rFonts w:ascii="Arial" w:hAnsi="Arial" w:hint="default"/>
       </w:rPr>
     </w:lvl>
-    <w:lvl w:ilvl="3" w:tplc="95488A4C" w:tentative="1">
+    <w:lvl w:ilvl="3" w:tplc="815064E0" w:tentative="1">
       <w:start w:val="1"/>
       <w:numFmt w:val="bullet"/>
       <w:lvlText w:val="•"/>
@@ -5880,7 +5996,7 @@
         <w:rFonts w:ascii="Arial" w:hAnsi="Arial" w:hint="default"/>
       </w:rPr>
     </w:lvl>
-    <w:lvl w:ilvl="4" w:tplc="EA405A1E" w:tentative="1">
+    <w:lvl w:ilvl="4" w:tplc="7444D94C" w:tentative="1">
       <w:start w:val="1"/>
       <w:numFmt w:val="bullet"/>
       <w:lvlText w:val="•"/>
@@ -5895,7 +6011,7 @@
         <w:rFonts w:ascii="Arial" w:hAnsi="Arial" w:hint="default"/>
       </w:rPr>
     </w:lvl>
-    <w:lvl w:ilvl="5" w:tplc="95F4554C" w:tentative="1">
+    <w:lvl w:ilvl="5" w:tplc="DAE63DF2" w:tentative="1">
       <w:start w:val="1"/>
       <w:numFmt w:val="bullet"/>
       <w:lvlText w:val="•"/>
@@ -5910,7 +6026,7 @@
         <w:rFonts w:ascii="Arial" w:hAnsi="Arial" w:hint="default"/>
       </w:rPr>
     </w:lvl>
-    <w:lvl w:ilvl="6" w:tplc="9AA8BF86" w:tentative="1">
+    <w:lvl w:ilvl="6" w:tplc="FBEADBD0" w:tentative="1">
       <w:start w:val="1"/>
       <w:numFmt w:val="bullet"/>
       <w:lvlText w:val="•"/>
@@ -5925,7 +6041,7 @@
         <w:rFonts w:ascii="Arial" w:hAnsi="Arial" w:hint="default"/>
       </w:rPr>
     </w:lvl>
-    <w:lvl w:ilvl="7" w:tplc="F0E060E8" w:tentative="1">
+    <w:lvl w:ilvl="7" w:tplc="61C2CD6E" w:tentative="1">
       <w:start w:val="1"/>
       <w:numFmt w:val="bullet"/>
       <w:lvlText w:val="•"/>
@@ -5940,7 +6056,7 @@
         <w:rFonts w:ascii="Arial" w:hAnsi="Arial" w:hint="default"/>
       </w:rPr>
     </w:lvl>
-    <w:lvl w:ilvl="8" w:tplc="F88EF5CC" w:tentative="1">
+    <w:lvl w:ilvl="8" w:tplc="9D404E6C" w:tentative="1">
       <w:start w:val="1"/>
       <w:numFmt w:val="bullet"/>
       <w:lvlText w:val="•"/>
@@ -5956,7 +6072,7 @@
       </w:rPr>
     </w:lvl>
   </w:abstractNum>
-  <w:abstractNum w:abstractNumId="5" w15:restartNumberingAfterBreak="0">
+  <w:abstractNum w:abstractNumId="6" w15:restartNumberingAfterBreak="0">
     <w:nsid w:val="36C012A2"/>
     <w:multiLevelType w:val="hybridMultilevel"/>
     <w:tmpl w:val="FEFE241E"/>
@@ -6096,7 +6212,7 @@
       </w:rPr>
     </w:lvl>
   </w:abstractNum>
-  <w:abstractNum w:abstractNumId="6" w15:restartNumberingAfterBreak="0">
+  <w:abstractNum w:abstractNumId="7" w15:restartNumberingAfterBreak="0">
     <w:nsid w:val="65B647BB"/>
     <w:multiLevelType w:val="hybridMultilevel"/>
     <w:tmpl w:val="1BF6EAF2"/>
@@ -6236,7 +6352,7 @@
       </w:rPr>
     </w:lvl>
   </w:abstractNum>
-  <w:abstractNum w:abstractNumId="7" w15:restartNumberingAfterBreak="0">
+  <w:abstractNum w:abstractNumId="8" w15:restartNumberingAfterBreak="0">
     <w:nsid w:val="67F86E7A"/>
     <w:multiLevelType w:val="hybridMultilevel"/>
     <w:tmpl w:val="F67C7FF6"/>
@@ -6377,28 +6493,31 @@
     </w:lvl>
   </w:abstractNum>
   <w:num w:numId="1">
-    <w:abstractNumId w:val="3"/>
+    <w:abstractNumId w:val="4"/>
   </w:num>
   <w:num w:numId="2">
-    <w:abstractNumId w:val="5"/>
+    <w:abstractNumId w:val="6"/>
   </w:num>
   <w:num w:numId="3">
-    <w:abstractNumId w:val="4"/>
+    <w:abstractNumId w:val="5"/>
   </w:num>
   <w:num w:numId="4">
     <w:abstractNumId w:val="1"/>
   </w:num>
   <w:num w:numId="5">
-    <w:abstractNumId w:val="7"/>
+    <w:abstractNumId w:val="8"/>
   </w:num>
   <w:num w:numId="6">
-    <w:abstractNumId w:val="6"/>
+    <w:abstractNumId w:val="7"/>
   </w:num>
   <w:num w:numId="7">
     <w:abstractNumId w:val="2"/>
   </w:num>
   <w:num w:numId="8">
     <w:abstractNumId w:val="0"/>
+  </w:num>
+  <w:num w:numId="9">
+    <w:abstractNumId w:val="3"/>
   </w:num>
 </w:numbering>
 </file>
@@ -7122,7 +7241,7 @@
 </file>
 
 <file path=customXml/itemProps1.xml><?xml version="1.0" encoding="utf-8"?>
-<ds:datastoreItem xmlns:ds="http://schemas.openxmlformats.org/officeDocument/2006/customXml" ds:itemID="{CBE349F7-6CC0-40A4-A9B8-42E75A0775F5}">
+<ds:datastoreItem xmlns:ds="http://schemas.openxmlformats.org/officeDocument/2006/customXml" ds:itemID="{817E2D3F-4AAF-4AE9-8EC0-871314462924}">
   <ds:schemaRefs>
     <ds:schemaRef ds:uri="http://schemas.openxmlformats.org/officeDocument/2006/bibliography"/>
   </ds:schemaRefs>

</xml_diff>